<commit_message>
changed after lab 3
</commit_message>
<xml_diff>
--- a/tables.docx
+++ b/tables.docx
@@ -101,6 +101,36 @@
         <w:tc>
           <w:p>
             <w:r>
+              <w:t>1</w:t>
+            </w:r>
+          </w:p>
+        </w:tc>
+        <w:tc>
+          <w:p>
+            <w:r>
+              <w:t>2023-04-12</w:t>
+            </w:r>
+          </w:p>
+        </w:tc>
+        <w:tc>
+          <w:p>
+            <w:r>
+              <w:t>собирается</w:t>
+            </w:r>
+          </w:p>
+        </w:tc>
+        <w:tc>
+          <w:p>
+            <w:r>
+              <w:t>25.22</w:t>
+            </w:r>
+          </w:p>
+        </w:tc>
+      </w:tr>
+      <w:tr>
+        <w:tc>
+          <w:p>
+            <w:r>
               <w:t>2</w:t>
             </w:r>
           </w:p>
@@ -122,7 +152,7 @@
         <w:tc>
           <w:p>
             <w:r>
-              <w:t>20.0</w:t>
+              <w:t>21.04</w:t>
             </w:r>
           </w:p>
         </w:tc>
@@ -152,7 +182,7 @@
         <w:tc>
           <w:p>
             <w:r>
-              <w:t>24.0</w:t>
+              <w:t>25.36</w:t>
             </w:r>
           </w:p>
         </w:tc>

</xml_diff>